<commit_message>
Update 10/30/2023 8:44PM EST
Updates as of 8:44PM EST on 10/30/2023.
</commit_message>
<xml_diff>
--- a/&TECHNOLOGY/20231030 - Global United Defense, Inc. - Mind Control Technology Prevention - v1.0.1.13.docx
+++ b/&TECHNOLOGY/20231030 - Global United Defense, Inc. - Mind Control Technology Prevention - v1.0.1.13.docx
@@ -215,7 +215,7 @@
           <w:sz w:val="28"/>
           <w:szCs w:val="28"/>
         </w:rPr>
-        <w:t>10/30/2023 5:24:21 PM</w:t>
+        <w:t>10/30/2023 8:42:12 PM</w:t>
       </w:r>
     </w:p>
     <w:p>
@@ -655,15 +655,16 @@
           <w:bCs/>
           <w:color w:val="FF0000"/>
         </w:rPr>
-        <w:t xml:space="preserve">ARTIFICIAL </w:t>
-      </w:r>
-      <w:r>
-        <w:rPr>
-          <w:b/>
-          <w:bCs/>
-          <w:color w:val="FF0000"/>
-        </w:rPr>
-        <w:t>TELEPATHY</w:t>
+        <w:t xml:space="preserve">BRAIN AUGMENTATION </w:t>
+      </w:r>
+      <w:proofErr w:type="gramStart"/>
+      <w:r>
+        <w:rPr>
+          <w:b/>
+          <w:bCs/>
+          <w:color w:val="FF0000"/>
+        </w:rPr>
+        <w:t>TECHNOLOGY</w:t>
       </w:r>
       <w:r>
         <w:rPr>
@@ -672,6 +673,7 @@
         </w:rPr>
         <w:t>;</w:t>
       </w:r>
+      <w:proofErr w:type="gramEnd"/>
     </w:p>
     <w:p>
       <w:pPr>
@@ -711,15 +713,16 @@
           <w:bCs/>
           <w:color w:val="FF0000"/>
         </w:rPr>
-        <w:t>A</w:t>
-      </w:r>
-      <w:r>
-        <w:rPr>
-          <w:b/>
-          <w:bCs/>
-          <w:color w:val="FF0000"/>
-        </w:rPr>
-        <w:t>UDIBLE HEARING EFFECT</w:t>
+        <w:t xml:space="preserve">BRAIN CONTROL </w:t>
+      </w:r>
+      <w:proofErr w:type="gramStart"/>
+      <w:r>
+        <w:rPr>
+          <w:b/>
+          <w:bCs/>
+          <w:color w:val="FF0000"/>
+        </w:rPr>
+        <w:t>TECHNOLOGY</w:t>
       </w:r>
       <w:r>
         <w:rPr>
@@ -728,6 +731,7 @@
         </w:rPr>
         <w:t>;</w:t>
       </w:r>
+      <w:proofErr w:type="gramEnd"/>
     </w:p>
     <w:p>
       <w:pPr>
@@ -767,24 +771,7 @@
           <w:bCs/>
           <w:color w:val="FF0000"/>
         </w:rPr>
-        <w:t>BRAIN</w:t>
-      </w:r>
-      <w:r>
-        <w:rPr>
-          <w:b/>
-          <w:bCs/>
-          <w:color w:val="FF0000"/>
-        </w:rPr>
-        <w:t xml:space="preserve"> AUGMENTATION </w:t>
-      </w:r>
-      <w:proofErr w:type="gramStart"/>
-      <w:r>
-        <w:rPr>
-          <w:b/>
-          <w:bCs/>
-          <w:color w:val="FF0000"/>
-        </w:rPr>
-        <w:t>TECHNOLOGY</w:t>
+        <w:t>BRAIN CONTROL TECHNOLOGY, LITERALLY</w:t>
       </w:r>
       <w:r>
         <w:rPr>
@@ -793,7 +780,6 @@
         </w:rPr>
         <w:t>;</w:t>
       </w:r>
-      <w:proofErr w:type="gramEnd"/>
     </w:p>
     <w:p>
       <w:pPr>
@@ -833,16 +819,7 @@
           <w:bCs/>
           <w:color w:val="FF0000"/>
         </w:rPr>
-        <w:t xml:space="preserve">BRAIN CONTROL </w:t>
-      </w:r>
-      <w:proofErr w:type="gramStart"/>
-      <w:r>
-        <w:rPr>
-          <w:b/>
-          <w:bCs/>
-          <w:color w:val="FF0000"/>
-        </w:rPr>
-        <w:t>TECHNOLOGY</w:t>
+        <w:t>COMPLETE CONTROL MIND CONTROL TECHNOLOGY</w:t>
       </w:r>
       <w:r>
         <w:rPr>
@@ -851,7 +828,6 @@
         </w:rPr>
         <w:t>;</w:t>
       </w:r>
-      <w:proofErr w:type="gramEnd"/>
     </w:p>
     <w:p>
       <w:pPr>
@@ -891,7 +867,16 @@
           <w:bCs/>
           <w:color w:val="FF0000"/>
         </w:rPr>
-        <w:t>BRAIN CONTROL TECHNOLOGY, LITERALLY</w:t>
+        <w:t xml:space="preserve">CONCEPT AUGMENTATION </w:t>
+      </w:r>
+      <w:proofErr w:type="gramStart"/>
+      <w:r>
+        <w:rPr>
+          <w:b/>
+          <w:bCs/>
+          <w:color w:val="FF0000"/>
+        </w:rPr>
+        <w:t>TECHNOLOGY</w:t>
       </w:r>
       <w:r>
         <w:rPr>
@@ -900,6 +885,7 @@
         </w:rPr>
         <w:t>;</w:t>
       </w:r>
+      <w:proofErr w:type="gramEnd"/>
     </w:p>
     <w:p>
       <w:pPr>
@@ -939,7 +925,16 @@
           <w:bCs/>
           <w:color w:val="FF0000"/>
         </w:rPr>
-        <w:t>COMPLETE CONTROL MIND CONTROL TECHNOLOGY</w:t>
+        <w:t xml:space="preserve">CONCEPT CONTROL </w:t>
+      </w:r>
+      <w:proofErr w:type="gramStart"/>
+      <w:r>
+        <w:rPr>
+          <w:b/>
+          <w:bCs/>
+          <w:color w:val="FF0000"/>
+        </w:rPr>
+        <w:t>TECHNOLOGY</w:t>
       </w:r>
       <w:r>
         <w:rPr>
@@ -948,6 +943,7 @@
         </w:rPr>
         <w:t>;</w:t>
       </w:r>
+      <w:proofErr w:type="gramEnd"/>
     </w:p>
     <w:p>
       <w:pPr>
@@ -987,15 +983,15 @@
           <w:bCs/>
           <w:color w:val="FF0000"/>
         </w:rPr>
-        <w:t>CONCEPT</w:t>
-      </w:r>
-      <w:r>
-        <w:rPr>
-          <w:b/>
-          <w:bCs/>
-          <w:color w:val="FF0000"/>
-        </w:rPr>
-        <w:t xml:space="preserve"> AUGMENTATION </w:t>
+        <w:t>DIRECT COMPLETE</w:t>
+      </w:r>
+      <w:r>
+        <w:rPr>
+          <w:b/>
+          <w:bCs/>
+          <w:color w:val="FF0000"/>
+        </w:rPr>
+        <w:t xml:space="preserve"> MIND </w:t>
       </w:r>
       <w:proofErr w:type="gramStart"/>
       <w:r>
@@ -1004,7 +1000,7 @@
           <w:bCs/>
           <w:color w:val="FF0000"/>
         </w:rPr>
-        <w:t>TECHNOLOGY</w:t>
+        <w:t>CONTROL</w:t>
       </w:r>
       <w:r>
         <w:rPr>
@@ -1053,16 +1049,15 @@
           <w:bCs/>
           <w:color w:val="FF0000"/>
         </w:rPr>
-        <w:t xml:space="preserve">CONCEPT CONTROL </w:t>
-      </w:r>
-      <w:proofErr w:type="gramStart"/>
-      <w:r>
-        <w:rPr>
-          <w:b/>
-          <w:bCs/>
-          <w:color w:val="FF0000"/>
-        </w:rPr>
-        <w:t>TECHNOLOGY</w:t>
+        <w:t xml:space="preserve">DIRECT </w:t>
+      </w:r>
+      <w:r>
+        <w:rPr>
+          <w:b/>
+          <w:bCs/>
+          <w:color w:val="FF0000"/>
+        </w:rPr>
+        <w:t>MIND CONTROL</w:t>
       </w:r>
       <w:r>
         <w:rPr>
@@ -1071,7 +1066,6 @@
         </w:rPr>
         <w:t>;</w:t>
       </w:r>
-      <w:proofErr w:type="gramEnd"/>
     </w:p>
     <w:p>
       <w:pPr>
@@ -1111,7 +1105,24 @@
           <w:bCs/>
           <w:color w:val="FF0000"/>
         </w:rPr>
-        <w:t>CONVERSATIONAL MIND CONTROL TECHNOLOGY</w:t>
+        <w:t xml:space="preserve">FORCED </w:t>
+      </w:r>
+      <w:r>
+        <w:rPr>
+          <w:b/>
+          <w:bCs/>
+          <w:color w:val="FF0000"/>
+        </w:rPr>
+        <w:t xml:space="preserve">MIND </w:t>
+      </w:r>
+      <w:proofErr w:type="gramStart"/>
+      <w:r>
+        <w:rPr>
+          <w:b/>
+          <w:bCs/>
+          <w:color w:val="FF0000"/>
+        </w:rPr>
+        <w:t>CONTROL</w:t>
       </w:r>
       <w:r>
         <w:rPr>
@@ -1120,6 +1131,7 @@
         </w:rPr>
         <w:t>;</w:t>
       </w:r>
+      <w:proofErr w:type="gramEnd"/>
     </w:p>
     <w:p>
       <w:pPr>
@@ -1159,7 +1171,16 @@
           <w:bCs/>
           <w:color w:val="FF0000"/>
         </w:rPr>
-        <w:t>COVERT AUDIO STREAM</w:t>
+        <w:t xml:space="preserve">IDEA AUGMENTATION </w:t>
+      </w:r>
+      <w:proofErr w:type="gramStart"/>
+      <w:r>
+        <w:rPr>
+          <w:b/>
+          <w:bCs/>
+          <w:color w:val="FF0000"/>
+        </w:rPr>
+        <w:t>TECHNOLOGY</w:t>
       </w:r>
       <w:r>
         <w:rPr>
@@ -1168,6 +1189,7 @@
         </w:rPr>
         <w:t>;</w:t>
       </w:r>
+      <w:proofErr w:type="gramEnd"/>
     </w:p>
     <w:p>
       <w:pPr>
@@ -1207,7 +1229,16 @@
           <w:bCs/>
           <w:color w:val="FF0000"/>
         </w:rPr>
-        <w:t>COVERT TELEPATHIC AUDIO</w:t>
+        <w:t xml:space="preserve">IDEA CONTROL </w:t>
+      </w:r>
+      <w:proofErr w:type="gramStart"/>
+      <w:r>
+        <w:rPr>
+          <w:b/>
+          <w:bCs/>
+          <w:color w:val="FF0000"/>
+        </w:rPr>
+        <w:t>TECHNOLOGY</w:t>
       </w:r>
       <w:r>
         <w:rPr>
@@ -1216,6 +1247,7 @@
         </w:rPr>
         <w:t>;</w:t>
       </w:r>
+      <w:proofErr w:type="gramEnd"/>
     </w:p>
     <w:p>
       <w:pPr>
@@ -1255,7 +1287,16 @@
           <w:bCs/>
           <w:color w:val="FF0000"/>
         </w:rPr>
-        <w:t>COVERT TELEPATHIC AUDIO STREAM</w:t>
+        <w:t xml:space="preserve">INFINITY LIGHT </w:t>
+      </w:r>
+      <w:proofErr w:type="gramStart"/>
+      <w:r>
+        <w:rPr>
+          <w:b/>
+          <w:bCs/>
+          <w:color w:val="FF0000"/>
+        </w:rPr>
+        <w:t>CONTROL</w:t>
       </w:r>
       <w:r>
         <w:rPr>
@@ -1264,6 +1305,7 @@
         </w:rPr>
         <w:t>;</w:t>
       </w:r>
+      <w:proofErr w:type="gramEnd"/>
     </w:p>
     <w:p>
       <w:pPr>
@@ -1303,7 +1345,16 @@
           <w:bCs/>
           <w:color w:val="FF0000"/>
         </w:rPr>
-        <w:t>COVERT TELEPATHIC MULTI-WAY AUDIO</w:t>
+        <w:t xml:space="preserve">MIND AUGMENTATION </w:t>
+      </w:r>
+      <w:proofErr w:type="gramStart"/>
+      <w:r>
+        <w:rPr>
+          <w:b/>
+          <w:bCs/>
+          <w:color w:val="FF0000"/>
+        </w:rPr>
+        <w:t>TECHNOLOGY</w:t>
       </w:r>
       <w:r>
         <w:rPr>
@@ -1312,6 +1363,7 @@
         </w:rPr>
         <w:t>;</w:t>
       </w:r>
+      <w:proofErr w:type="gramEnd"/>
     </w:p>
     <w:p>
       <w:pPr>
@@ -1351,7 +1403,16 @@
           <w:bCs/>
           <w:color w:val="FF0000"/>
         </w:rPr>
-        <w:t>COVERT TELEPATHIC MULTI-WAY AUDIO STREAM</w:t>
+        <w:t xml:space="preserve">MIND CONTROL </w:t>
+      </w:r>
+      <w:proofErr w:type="gramStart"/>
+      <w:r>
+        <w:rPr>
+          <w:b/>
+          <w:bCs/>
+          <w:color w:val="FF0000"/>
+        </w:rPr>
+        <w:t>MONITORING</w:t>
       </w:r>
       <w:r>
         <w:rPr>
@@ -1360,6 +1421,7 @@
         </w:rPr>
         <w:t>;</w:t>
       </w:r>
+      <w:proofErr w:type="gramEnd"/>
     </w:p>
     <w:p>
       <w:pPr>
@@ -1399,7 +1461,7 @@
           <w:bCs/>
           <w:color w:val="FF0000"/>
         </w:rPr>
-        <w:t>COVERT TELEPATHIC PUBLIC AUDIO</w:t>
+        <w:t>MIND CONTROL PROFILING</w:t>
       </w:r>
       <w:r>
         <w:rPr>
@@ -1447,7 +1509,7 @@
           <w:bCs/>
           <w:color w:val="FF0000"/>
         </w:rPr>
-        <w:t>COVERT TELEPATHIC PUBLIC AUDIO STREAM</w:t>
+        <w:t>MIND CONTROL SYSTEMS</w:t>
       </w:r>
       <w:r>
         <w:rPr>
@@ -1495,7 +1557,7 @@
           <w:bCs/>
           <w:color w:val="FF0000"/>
         </w:rPr>
-        <w:t>COVERT TELEPATHIC THREE-WAY AUDIO</w:t>
+        <w:t>MIND CONTROL TECHNOLOGIES</w:t>
       </w:r>
       <w:r>
         <w:rPr>
@@ -1544,7 +1606,7 @@
           <w:bCs/>
           <w:color w:val="FF0000"/>
         </w:rPr>
-        <w:t>COVERT TELEPATHIC THREE-WAY AUDIO STREAM</w:t>
+        <w:t>MIND CONTROL TECHNOLOGY</w:t>
       </w:r>
       <w:r>
         <w:rPr>
@@ -1592,7 +1654,7 @@
           <w:bCs/>
           <w:color w:val="FF0000"/>
         </w:rPr>
-        <w:t>COVERT TELEPATHIC TWO-WAY AUDIO</w:t>
+        <w:t>MIND CONTROL TRANSFER</w:t>
       </w:r>
       <w:r>
         <w:rPr>
@@ -1640,7 +1702,7 @@
           <w:bCs/>
           <w:color w:val="FF0000"/>
         </w:rPr>
-        <w:t>COVERT TELEPATHIC TWO-WAY AUDIO STREAM</w:t>
+        <w:t>MIND READING TECHNOLOGY</w:t>
       </w:r>
       <w:r>
         <w:rPr>
@@ -1688,15 +1750,15 @@
           <w:bCs/>
           <w:color w:val="FF0000"/>
         </w:rPr>
-        <w:t>DIRECT COMPLETE</w:t>
-      </w:r>
-      <w:r>
-        <w:rPr>
-          <w:b/>
-          <w:bCs/>
-          <w:color w:val="FF0000"/>
-        </w:rPr>
-        <w:t xml:space="preserve"> MIND CONTROL</w:t>
+        <w:t xml:space="preserve">MIND </w:t>
+      </w:r>
+      <w:r>
+        <w:rPr>
+          <w:b/>
+          <w:bCs/>
+          <w:color w:val="FF0000"/>
+        </w:rPr>
+        <w:t>SATELLITE</w:t>
       </w:r>
       <w:r>
         <w:rPr>
@@ -1744,15 +1806,7 @@
           <w:bCs/>
           <w:color w:val="FF0000"/>
         </w:rPr>
-        <w:t xml:space="preserve">DIRECT </w:t>
-      </w:r>
-      <w:r>
-        <w:rPr>
-          <w:b/>
-          <w:bCs/>
-          <w:color w:val="FF0000"/>
-        </w:rPr>
-        <w:t>MIND CONTROL</w:t>
+        <w:t>OPTOGENETICS COMMAND</w:t>
       </w:r>
       <w:r>
         <w:rPr>
@@ -1800,7 +1854,7 @@
           <w:bCs/>
           <w:color w:val="FF0000"/>
         </w:rPr>
-        <w:t>DIRECT TELEPATHY</w:t>
+        <w:t>OPTOGENETICS CONTROL SYSTEMS</w:t>
       </w:r>
       <w:r>
         <w:rPr>
@@ -1848,7 +1902,7 @@
           <w:bCs/>
           <w:color w:val="FF0000"/>
         </w:rPr>
-        <w:t>DISCRETE SPEECH TECHNOLOGY</w:t>
+        <w:t>OPTOGENETICS EXECUTION TECHNOLOGY</w:t>
       </w:r>
       <w:r>
         <w:rPr>
@@ -1896,15 +1950,7 @@
           <w:bCs/>
           <w:color w:val="FF0000"/>
         </w:rPr>
-        <w:t xml:space="preserve">FORCED </w:t>
-      </w:r>
-      <w:r>
-        <w:rPr>
-          <w:b/>
-          <w:bCs/>
-          <w:color w:val="FF0000"/>
-        </w:rPr>
-        <w:t>MIND CONTROL</w:t>
+        <w:t>OPTOGENETICS SEQUENCING TECHNOLOGY</w:t>
       </w:r>
       <w:r>
         <w:rPr>
@@ -1952,15 +1998,7 @@
           <w:bCs/>
           <w:color w:val="FF0000"/>
         </w:rPr>
-        <w:t>IDEA</w:t>
-      </w:r>
-      <w:r>
-        <w:rPr>
-          <w:b/>
-          <w:bCs/>
-          <w:color w:val="FF0000"/>
-        </w:rPr>
-        <w:t xml:space="preserve"> AUGMENTATION </w:t>
+        <w:t xml:space="preserve">SENSES CONTROL </w:t>
       </w:r>
       <w:proofErr w:type="gramStart"/>
       <w:r>
@@ -2018,7 +2056,7 @@
           <w:bCs/>
           <w:color w:val="FF0000"/>
         </w:rPr>
-        <w:t xml:space="preserve">IDEA CONTROL </w:t>
+        <w:t xml:space="preserve">SMELLSENSE </w:t>
       </w:r>
       <w:proofErr w:type="gramStart"/>
       <w:r>
@@ -2076,1877 +2114,7 @@
           <w:bCs/>
           <w:color w:val="FF0000"/>
         </w:rPr>
-        <w:t>INDIRECT TELEPATHY</w:t>
-      </w:r>
-      <w:r>
-        <w:rPr>
-          <w:b/>
-          <w:bCs/>
-        </w:rPr>
-        <w:t>;</w:t>
-      </w:r>
-    </w:p>
-    <w:p>
-      <w:pPr>
-        <w:ind w:left="360"/>
-        <w:jc w:val="both"/>
-        <w:rPr>
-          <w:b/>
-          <w:bCs/>
-        </w:rPr>
-      </w:pPr>
-      <w:r>
-        <w:tab/>
-      </w:r>
-      <w:r>
-        <w:rPr>
-          <w:u w:val="single"/>
-        </w:rPr>
-        <w:t>PREVENTION SECURITY SYSTEM</w:t>
-      </w:r>
-      <w:r>
-        <w:t>:</w:t>
-      </w:r>
-      <w:r>
-        <w:t xml:space="preserve"> </w:t>
-      </w:r>
-      <w:r>
-        <w:rPr>
-          <w:b/>
-          <w:bCs/>
-          <w:color w:val="FF0000"/>
-        </w:rPr>
-        <w:t xml:space="preserve">ANY </w:t>
-      </w:r>
-      <w:r>
-        <w:rPr>
-          <w:b/>
-          <w:bCs/>
-          <w:color w:val="FF0000"/>
-        </w:rPr>
-        <w:t>INFINITY LIGHT CONTROL</w:t>
-      </w:r>
-      <w:r>
-        <w:rPr>
-          <w:b/>
-          <w:bCs/>
-        </w:rPr>
-        <w:t>;</w:t>
-      </w:r>
-    </w:p>
-    <w:p>
-      <w:pPr>
-        <w:ind w:left="360"/>
-        <w:jc w:val="both"/>
-        <w:rPr>
-          <w:b/>
-          <w:bCs/>
-        </w:rPr>
-      </w:pPr>
-      <w:r>
-        <w:tab/>
-      </w:r>
-      <w:r>
-        <w:rPr>
-          <w:u w:val="single"/>
-        </w:rPr>
-        <w:t>PREVENTION SECURITY SYSTEM</w:t>
-      </w:r>
-      <w:r>
-        <w:t>:</w:t>
-      </w:r>
-      <w:r>
-        <w:t xml:space="preserve"> </w:t>
-      </w:r>
-      <w:r>
-        <w:rPr>
-          <w:b/>
-          <w:bCs/>
-          <w:color w:val="FF0000"/>
-        </w:rPr>
-        <w:t xml:space="preserve">ANY </w:t>
-      </w:r>
-      <w:r>
-        <w:rPr>
-          <w:b/>
-          <w:bCs/>
-          <w:color w:val="FF0000"/>
-        </w:rPr>
-        <w:t>MICROWAVE HEARING EFFECT</w:t>
-      </w:r>
-      <w:r>
-        <w:rPr>
-          <w:b/>
-          <w:bCs/>
-        </w:rPr>
-        <w:t>;</w:t>
-      </w:r>
-    </w:p>
-    <w:p>
-      <w:pPr>
-        <w:ind w:left="360"/>
-        <w:jc w:val="both"/>
-        <w:rPr>
-          <w:b/>
-          <w:bCs/>
-        </w:rPr>
-      </w:pPr>
-      <w:r>
-        <w:tab/>
-      </w:r>
-      <w:r>
-        <w:rPr>
-          <w:u w:val="single"/>
-        </w:rPr>
-        <w:t>PREVENTION SECURITY SYSTEM</w:t>
-      </w:r>
-      <w:r>
-        <w:t>:</w:t>
-      </w:r>
-      <w:r>
-        <w:t xml:space="preserve"> </w:t>
-      </w:r>
-      <w:r>
-        <w:rPr>
-          <w:b/>
-          <w:bCs/>
-          <w:color w:val="FF0000"/>
-        </w:rPr>
-        <w:t xml:space="preserve">ANY </w:t>
-      </w:r>
-      <w:r>
-        <w:rPr>
-          <w:b/>
-          <w:bCs/>
-          <w:color w:val="FF0000"/>
-        </w:rPr>
-        <w:t xml:space="preserve">MIND </w:t>
-      </w:r>
-      <w:r>
-        <w:rPr>
-          <w:b/>
-          <w:bCs/>
-          <w:color w:val="FF0000"/>
-        </w:rPr>
-        <w:t xml:space="preserve">AUGMENTATION </w:t>
-      </w:r>
-      <w:proofErr w:type="gramStart"/>
-      <w:r>
-        <w:rPr>
-          <w:b/>
-          <w:bCs/>
-          <w:color w:val="FF0000"/>
-        </w:rPr>
-        <w:t>TECHNOLOGY</w:t>
-      </w:r>
-      <w:r>
-        <w:rPr>
-          <w:b/>
-          <w:bCs/>
-        </w:rPr>
-        <w:t>;</w:t>
-      </w:r>
-      <w:proofErr w:type="gramEnd"/>
-    </w:p>
-    <w:p>
-      <w:pPr>
-        <w:ind w:left="360"/>
-        <w:jc w:val="both"/>
-        <w:rPr>
-          <w:b/>
-          <w:bCs/>
-        </w:rPr>
-      </w:pPr>
-      <w:r>
-        <w:tab/>
-      </w:r>
-      <w:r>
-        <w:rPr>
-          <w:u w:val="single"/>
-        </w:rPr>
-        <w:t>PREVENTION SECURITY SYSTEM</w:t>
-      </w:r>
-      <w:r>
-        <w:t>:</w:t>
-      </w:r>
-      <w:r>
-        <w:t xml:space="preserve"> </w:t>
-      </w:r>
-      <w:r>
-        <w:rPr>
-          <w:b/>
-          <w:bCs/>
-          <w:color w:val="FF0000"/>
-        </w:rPr>
-        <w:t xml:space="preserve">ANY </w:t>
-      </w:r>
-      <w:r>
-        <w:rPr>
-          <w:b/>
-          <w:bCs/>
-          <w:color w:val="FF0000"/>
-        </w:rPr>
-        <w:t xml:space="preserve">MIND CONTROL </w:t>
-      </w:r>
-      <w:proofErr w:type="gramStart"/>
-      <w:r>
-        <w:rPr>
-          <w:b/>
-          <w:bCs/>
-          <w:color w:val="FF0000"/>
-        </w:rPr>
-        <w:t>MONITORING</w:t>
-      </w:r>
-      <w:r>
-        <w:rPr>
-          <w:b/>
-          <w:bCs/>
-        </w:rPr>
-        <w:t>;</w:t>
-      </w:r>
-      <w:proofErr w:type="gramEnd"/>
-    </w:p>
-    <w:p>
-      <w:pPr>
-        <w:ind w:left="360"/>
-        <w:jc w:val="both"/>
-        <w:rPr>
-          <w:b/>
-          <w:bCs/>
-        </w:rPr>
-      </w:pPr>
-      <w:r>
-        <w:tab/>
-      </w:r>
-      <w:r>
-        <w:rPr>
-          <w:u w:val="single"/>
-        </w:rPr>
-        <w:t>PREVENTION SECURITY SYSTEM</w:t>
-      </w:r>
-      <w:r>
-        <w:t>:</w:t>
-      </w:r>
-      <w:r>
-        <w:t xml:space="preserve"> </w:t>
-      </w:r>
-      <w:r>
-        <w:rPr>
-          <w:b/>
-          <w:bCs/>
-          <w:color w:val="FF0000"/>
-        </w:rPr>
-        <w:t xml:space="preserve">ANY </w:t>
-      </w:r>
-      <w:r>
-        <w:rPr>
-          <w:b/>
-          <w:bCs/>
-          <w:color w:val="FF0000"/>
-        </w:rPr>
-        <w:t>MIND CONTROL PROFILING</w:t>
-      </w:r>
-      <w:r>
-        <w:rPr>
-          <w:b/>
-          <w:bCs/>
-        </w:rPr>
-        <w:t>;</w:t>
-      </w:r>
-    </w:p>
-    <w:p>
-      <w:pPr>
-        <w:ind w:left="360"/>
-        <w:jc w:val="both"/>
-        <w:rPr>
-          <w:b/>
-          <w:bCs/>
-        </w:rPr>
-      </w:pPr>
-      <w:r>
-        <w:tab/>
-      </w:r>
-      <w:r>
-        <w:rPr>
-          <w:u w:val="single"/>
-        </w:rPr>
-        <w:t>PREVENTION SECURITY SYSTEM</w:t>
-      </w:r>
-      <w:r>
-        <w:t>:</w:t>
-      </w:r>
-      <w:r>
-        <w:t xml:space="preserve"> </w:t>
-      </w:r>
-      <w:r>
-        <w:rPr>
-          <w:b/>
-          <w:bCs/>
-          <w:color w:val="FF0000"/>
-        </w:rPr>
-        <w:t xml:space="preserve">ANY </w:t>
-      </w:r>
-      <w:r>
-        <w:rPr>
-          <w:b/>
-          <w:bCs/>
-          <w:color w:val="FF0000"/>
-        </w:rPr>
-        <w:t>MIND CONTROL SYSTEMS</w:t>
-      </w:r>
-      <w:r>
-        <w:rPr>
-          <w:b/>
-          <w:bCs/>
-        </w:rPr>
-        <w:t>;</w:t>
-      </w:r>
-    </w:p>
-    <w:p>
-      <w:pPr>
-        <w:ind w:left="360"/>
-        <w:jc w:val="both"/>
-        <w:rPr>
-          <w:b/>
-          <w:bCs/>
-        </w:rPr>
-      </w:pPr>
-      <w:r>
-        <w:tab/>
-      </w:r>
-      <w:r>
-        <w:rPr>
-          <w:u w:val="single"/>
-        </w:rPr>
-        <w:t>PREVENTION SECURITY SYSTEM</w:t>
-      </w:r>
-      <w:r>
-        <w:t>:</w:t>
-      </w:r>
-      <w:r>
-        <w:t xml:space="preserve"> </w:t>
-      </w:r>
-      <w:r>
-        <w:rPr>
-          <w:b/>
-          <w:bCs/>
-          <w:color w:val="FF0000"/>
-        </w:rPr>
-        <w:t xml:space="preserve">ANY </w:t>
-      </w:r>
-      <w:r>
-        <w:rPr>
-          <w:b/>
-          <w:bCs/>
-          <w:color w:val="FF0000"/>
-        </w:rPr>
-        <w:t>MIND CONTROL TECHNOLOGIES</w:t>
-      </w:r>
-      <w:r>
-        <w:rPr>
-          <w:b/>
-          <w:bCs/>
-        </w:rPr>
-        <w:t>;</w:t>
-      </w:r>
-    </w:p>
-    <w:p>
-      <w:pPr>
-        <w:ind w:left="360"/>
-        <w:jc w:val="both"/>
-        <w:rPr>
-          <w:b/>
-          <w:bCs/>
-        </w:rPr>
-      </w:pPr>
-      <w:r>
-        <w:tab/>
-      </w:r>
-      <w:r>
-        <w:rPr>
-          <w:u w:val="single"/>
-        </w:rPr>
-        <w:t>PREVENTION SECURITY SYSTEM</w:t>
-      </w:r>
-      <w:r>
-        <w:t>:</w:t>
-      </w:r>
-      <w:r>
-        <w:t xml:space="preserve"> </w:t>
-      </w:r>
-      <w:r>
-        <w:rPr>
-          <w:b/>
-          <w:bCs/>
-          <w:color w:val="FF0000"/>
-        </w:rPr>
-        <w:t xml:space="preserve">ANY </w:t>
-      </w:r>
-      <w:r>
-        <w:rPr>
-          <w:b/>
-          <w:bCs/>
-          <w:color w:val="FF0000"/>
-        </w:rPr>
-        <w:t>MIND CONTROL TECHNOLOGY</w:t>
-      </w:r>
-      <w:r>
-        <w:rPr>
-          <w:b/>
-          <w:bCs/>
-        </w:rPr>
-        <w:t>;</w:t>
-      </w:r>
-    </w:p>
-    <w:p>
-      <w:pPr>
-        <w:ind w:left="360"/>
-        <w:jc w:val="both"/>
-        <w:rPr>
-          <w:b/>
-          <w:bCs/>
-        </w:rPr>
-      </w:pPr>
-      <w:r>
-        <w:tab/>
-      </w:r>
-      <w:r>
-        <w:rPr>
-          <w:u w:val="single"/>
-        </w:rPr>
-        <w:t>PREVENTION SECURITY SYSTEM</w:t>
-      </w:r>
-      <w:r>
-        <w:t>:</w:t>
-      </w:r>
-      <w:r>
-        <w:t xml:space="preserve"> </w:t>
-      </w:r>
-      <w:r>
-        <w:rPr>
-          <w:b/>
-          <w:bCs/>
-          <w:color w:val="FF0000"/>
-        </w:rPr>
-        <w:t xml:space="preserve">ANY </w:t>
-      </w:r>
-      <w:r>
-        <w:rPr>
-          <w:b/>
-          <w:bCs/>
-          <w:color w:val="FF0000"/>
-        </w:rPr>
-        <w:t>MIND CONTROL TRANSFER</w:t>
-      </w:r>
-      <w:r>
-        <w:rPr>
-          <w:b/>
-          <w:bCs/>
-        </w:rPr>
-        <w:t>;</w:t>
-      </w:r>
-    </w:p>
-    <w:p>
-      <w:pPr>
-        <w:ind w:left="360"/>
-        <w:jc w:val="both"/>
-        <w:rPr>
-          <w:b/>
-          <w:bCs/>
-        </w:rPr>
-      </w:pPr>
-      <w:r>
-        <w:tab/>
-      </w:r>
-      <w:r>
-        <w:rPr>
-          <w:u w:val="single"/>
-        </w:rPr>
-        <w:t>PREVENTION SECURITY SYSTEM</w:t>
-      </w:r>
-      <w:r>
-        <w:t>:</w:t>
-      </w:r>
-      <w:r>
-        <w:t xml:space="preserve"> </w:t>
-      </w:r>
-      <w:r>
-        <w:rPr>
-          <w:b/>
-          <w:bCs/>
-          <w:color w:val="FF0000"/>
-        </w:rPr>
-        <w:t xml:space="preserve">ANY </w:t>
-      </w:r>
-      <w:r>
-        <w:rPr>
-          <w:b/>
-          <w:bCs/>
-          <w:color w:val="FF0000"/>
-        </w:rPr>
-        <w:t>MIND READING TECHNOLOGY</w:t>
-      </w:r>
-      <w:r>
-        <w:rPr>
-          <w:b/>
-          <w:bCs/>
-        </w:rPr>
-        <w:t>;</w:t>
-      </w:r>
-    </w:p>
-    <w:p>
-      <w:pPr>
-        <w:ind w:left="360"/>
-        <w:jc w:val="both"/>
-        <w:rPr>
-          <w:b/>
-          <w:bCs/>
-        </w:rPr>
-      </w:pPr>
-      <w:r>
-        <w:tab/>
-      </w:r>
-      <w:r>
-        <w:rPr>
-          <w:u w:val="single"/>
-        </w:rPr>
-        <w:t>PREVENTION SECURITY SYSTEM</w:t>
-      </w:r>
-      <w:r>
-        <w:t>:</w:t>
-      </w:r>
-      <w:r>
-        <w:t xml:space="preserve"> </w:t>
-      </w:r>
-      <w:r>
-        <w:rPr>
-          <w:b/>
-          <w:bCs/>
-          <w:color w:val="FF0000"/>
-        </w:rPr>
-        <w:t xml:space="preserve">ANY </w:t>
-      </w:r>
-      <w:r>
-        <w:rPr>
-          <w:b/>
-          <w:bCs/>
-          <w:color w:val="FF0000"/>
-        </w:rPr>
-        <w:t xml:space="preserve">MIND </w:t>
-      </w:r>
-      <w:r>
-        <w:rPr>
-          <w:b/>
-          <w:bCs/>
-          <w:color w:val="FF0000"/>
-        </w:rPr>
-        <w:t>SATELLITE</w:t>
-      </w:r>
-      <w:r>
-        <w:rPr>
-          <w:b/>
-          <w:bCs/>
-        </w:rPr>
-        <w:t>;</w:t>
-      </w:r>
-    </w:p>
-    <w:p>
-      <w:pPr>
-        <w:ind w:left="360"/>
-        <w:jc w:val="both"/>
-        <w:rPr>
-          <w:b/>
-          <w:bCs/>
-        </w:rPr>
-      </w:pPr>
-      <w:r>
-        <w:lastRenderedPageBreak/>
-        <w:tab/>
-      </w:r>
-      <w:r>
-        <w:rPr>
-          <w:u w:val="single"/>
-        </w:rPr>
-        <w:t>PREVENTION SECURITY SYSTEM</w:t>
-      </w:r>
-      <w:r>
-        <w:t>:</w:t>
-      </w:r>
-      <w:r>
-        <w:t xml:space="preserve"> </w:t>
-      </w:r>
-      <w:r>
-        <w:rPr>
-          <w:b/>
-          <w:bCs/>
-          <w:color w:val="FF0000"/>
-        </w:rPr>
-        <w:t xml:space="preserve">ANY </w:t>
-      </w:r>
-      <w:r>
-        <w:rPr>
-          <w:b/>
-          <w:bCs/>
-          <w:color w:val="FF0000"/>
-        </w:rPr>
-        <w:t>OPTOGENETICS COMMAND</w:t>
-      </w:r>
-      <w:r>
-        <w:rPr>
-          <w:b/>
-          <w:bCs/>
-        </w:rPr>
-        <w:t>;</w:t>
-      </w:r>
-    </w:p>
-    <w:p>
-      <w:pPr>
-        <w:ind w:left="360"/>
-        <w:jc w:val="both"/>
-        <w:rPr>
-          <w:b/>
-          <w:bCs/>
-        </w:rPr>
-      </w:pPr>
-      <w:r>
-        <w:tab/>
-      </w:r>
-      <w:r>
-        <w:rPr>
-          <w:u w:val="single"/>
-        </w:rPr>
-        <w:t>PREVENTION SECURITY SYSTEM</w:t>
-      </w:r>
-      <w:r>
-        <w:t>:</w:t>
-      </w:r>
-      <w:r>
-        <w:t xml:space="preserve"> </w:t>
-      </w:r>
-      <w:r>
-        <w:rPr>
-          <w:b/>
-          <w:bCs/>
-          <w:color w:val="FF0000"/>
-        </w:rPr>
-        <w:t xml:space="preserve">ANY </w:t>
-      </w:r>
-      <w:r>
-        <w:rPr>
-          <w:b/>
-          <w:bCs/>
-          <w:color w:val="FF0000"/>
-        </w:rPr>
-        <w:t>OPTOGENETICS CONTROL SYSTEMS</w:t>
-      </w:r>
-      <w:r>
-        <w:rPr>
-          <w:b/>
-          <w:bCs/>
-        </w:rPr>
-        <w:t>;</w:t>
-      </w:r>
-    </w:p>
-    <w:p>
-      <w:pPr>
-        <w:ind w:left="360"/>
-        <w:jc w:val="both"/>
-        <w:rPr>
-          <w:b/>
-          <w:bCs/>
-        </w:rPr>
-      </w:pPr>
-      <w:r>
-        <w:tab/>
-      </w:r>
-      <w:r>
-        <w:rPr>
-          <w:u w:val="single"/>
-        </w:rPr>
-        <w:t>PREVENTION SECURITY SYSTEM</w:t>
-      </w:r>
-      <w:r>
-        <w:t>:</w:t>
-      </w:r>
-      <w:r>
-        <w:t xml:space="preserve"> </w:t>
-      </w:r>
-      <w:r>
-        <w:rPr>
-          <w:b/>
-          <w:bCs/>
-          <w:color w:val="FF0000"/>
-        </w:rPr>
-        <w:t xml:space="preserve">ANY </w:t>
-      </w:r>
-      <w:r>
-        <w:rPr>
-          <w:b/>
-          <w:bCs/>
-          <w:color w:val="FF0000"/>
-        </w:rPr>
-        <w:t>OPTOGENETICS EXECUTION TECHNOLOGY</w:t>
-      </w:r>
-      <w:r>
-        <w:rPr>
-          <w:b/>
-          <w:bCs/>
-        </w:rPr>
-        <w:t>;</w:t>
-      </w:r>
-    </w:p>
-    <w:p>
-      <w:pPr>
-        <w:ind w:left="360"/>
-        <w:jc w:val="both"/>
-        <w:rPr>
-          <w:b/>
-          <w:bCs/>
-        </w:rPr>
-      </w:pPr>
-      <w:r>
-        <w:tab/>
-      </w:r>
-      <w:r>
-        <w:rPr>
-          <w:u w:val="single"/>
-        </w:rPr>
-        <w:t>PREVENTION SECURITY SYSTEM</w:t>
-      </w:r>
-      <w:r>
-        <w:t>:</w:t>
-      </w:r>
-      <w:r>
-        <w:t xml:space="preserve"> </w:t>
-      </w:r>
-      <w:r>
-        <w:rPr>
-          <w:b/>
-          <w:bCs/>
-          <w:color w:val="FF0000"/>
-        </w:rPr>
-        <w:t xml:space="preserve">ANY </w:t>
-      </w:r>
-      <w:r>
-        <w:rPr>
-          <w:b/>
-          <w:bCs/>
-          <w:color w:val="FF0000"/>
-        </w:rPr>
-        <w:t>OPTOGENETICS SEQUENCING TECHNOLOGY</w:t>
-      </w:r>
-      <w:r>
-        <w:rPr>
-          <w:b/>
-          <w:bCs/>
-        </w:rPr>
-        <w:t>;</w:t>
-      </w:r>
-    </w:p>
-    <w:p>
-      <w:pPr>
-        <w:ind w:left="360"/>
-        <w:jc w:val="both"/>
-        <w:rPr>
-          <w:b/>
-          <w:bCs/>
-        </w:rPr>
-      </w:pPr>
-      <w:r>
-        <w:tab/>
-      </w:r>
-      <w:r>
-        <w:rPr>
-          <w:u w:val="single"/>
-        </w:rPr>
-        <w:t>PREVENTION SECURITY SYSTEM</w:t>
-      </w:r>
-      <w:r>
-        <w:t>:</w:t>
-      </w:r>
-      <w:r>
-        <w:t xml:space="preserve"> </w:t>
-      </w:r>
-      <w:r>
-        <w:rPr>
-          <w:b/>
-          <w:bCs/>
-          <w:color w:val="FF0000"/>
-        </w:rPr>
-        <w:t xml:space="preserve">ANY </w:t>
-      </w:r>
-      <w:r>
-        <w:rPr>
-          <w:b/>
-          <w:bCs/>
-          <w:color w:val="FF0000"/>
-        </w:rPr>
-        <w:t>PUBLIC ANNOUNCEMENT</w:t>
-      </w:r>
-      <w:r>
-        <w:rPr>
-          <w:b/>
-          <w:bCs/>
-        </w:rPr>
-        <w:t>;</w:t>
-      </w:r>
-    </w:p>
-    <w:p>
-      <w:pPr>
-        <w:ind w:left="360"/>
-        <w:jc w:val="both"/>
-        <w:rPr>
-          <w:b/>
-          <w:bCs/>
-        </w:rPr>
-      </w:pPr>
-      <w:r>
-        <w:tab/>
-      </w:r>
-      <w:r>
-        <w:rPr>
-          <w:u w:val="single"/>
-        </w:rPr>
-        <w:t>PREVENTION SECURITY SYSTEM</w:t>
-      </w:r>
-      <w:r>
-        <w:t>:</w:t>
-      </w:r>
-      <w:r>
-        <w:t xml:space="preserve"> </w:t>
-      </w:r>
-      <w:r>
-        <w:rPr>
-          <w:b/>
-          <w:bCs/>
-          <w:color w:val="FF0000"/>
-        </w:rPr>
-        <w:t xml:space="preserve">ANY </w:t>
-      </w:r>
-      <w:r>
-        <w:rPr>
-          <w:b/>
-          <w:bCs/>
-          <w:color w:val="FF0000"/>
-        </w:rPr>
-        <w:t>PUBLIC AUDIO ANNOUNCEMENT</w:t>
-      </w:r>
-      <w:r>
-        <w:rPr>
-          <w:b/>
-          <w:bCs/>
-        </w:rPr>
-        <w:t>;</w:t>
-      </w:r>
-    </w:p>
-    <w:p>
-      <w:pPr>
-        <w:ind w:left="360"/>
-        <w:jc w:val="both"/>
-        <w:rPr>
-          <w:b/>
-          <w:bCs/>
-        </w:rPr>
-      </w:pPr>
-      <w:r>
-        <w:tab/>
-      </w:r>
-      <w:r>
-        <w:rPr>
-          <w:u w:val="single"/>
-        </w:rPr>
-        <w:t>PREVENTION SECURITY SYSTEM</w:t>
-      </w:r>
-      <w:r>
-        <w:t>:</w:t>
-      </w:r>
-      <w:r>
-        <w:t xml:space="preserve"> </w:t>
-      </w:r>
-      <w:r>
-        <w:rPr>
-          <w:b/>
-          <w:bCs/>
-          <w:color w:val="FF0000"/>
-        </w:rPr>
-        <w:t xml:space="preserve">ANY </w:t>
-      </w:r>
-      <w:r>
-        <w:rPr>
-          <w:b/>
-          <w:bCs/>
-          <w:color w:val="FF0000"/>
-        </w:rPr>
-        <w:t>PUBLIC AUDIO TRANSMISSION</w:t>
-      </w:r>
-      <w:r>
-        <w:rPr>
-          <w:b/>
-          <w:bCs/>
-        </w:rPr>
-        <w:t>;</w:t>
-      </w:r>
-    </w:p>
-    <w:p>
-      <w:pPr>
-        <w:ind w:left="360"/>
-        <w:jc w:val="both"/>
-        <w:rPr>
-          <w:b/>
-          <w:bCs/>
-        </w:rPr>
-      </w:pPr>
-      <w:r>
-        <w:tab/>
-      </w:r>
-      <w:r>
-        <w:rPr>
-          <w:u w:val="single"/>
-        </w:rPr>
-        <w:t>PREVENTION SECURITY SYSTEM</w:t>
-      </w:r>
-      <w:r>
-        <w:t>:</w:t>
-      </w:r>
-      <w:r>
-        <w:t xml:space="preserve"> </w:t>
-      </w:r>
-      <w:r>
-        <w:rPr>
-          <w:b/>
-          <w:bCs/>
-          <w:color w:val="FF0000"/>
-        </w:rPr>
-        <w:t xml:space="preserve">ANY </w:t>
-      </w:r>
-      <w:r>
-        <w:rPr>
-          <w:b/>
-          <w:bCs/>
-          <w:color w:val="FF0000"/>
-        </w:rPr>
-        <w:t>PUBLIC TELEPATHIC AUDIO</w:t>
-      </w:r>
-      <w:r>
-        <w:rPr>
-          <w:b/>
-          <w:bCs/>
-        </w:rPr>
-        <w:t>;</w:t>
-      </w:r>
-    </w:p>
-    <w:p>
-      <w:pPr>
-        <w:ind w:left="360"/>
-        <w:jc w:val="both"/>
-        <w:rPr>
-          <w:b/>
-          <w:bCs/>
-        </w:rPr>
-      </w:pPr>
-      <w:r>
-        <w:tab/>
-      </w:r>
-      <w:r>
-        <w:rPr>
-          <w:u w:val="single"/>
-        </w:rPr>
-        <w:t>PREVENTION SECURITY SYSTEM</w:t>
-      </w:r>
-      <w:r>
-        <w:t>:</w:t>
-      </w:r>
-      <w:r>
-        <w:t xml:space="preserve"> </w:t>
-      </w:r>
-      <w:r>
-        <w:rPr>
-          <w:b/>
-          <w:bCs/>
-          <w:color w:val="FF0000"/>
-        </w:rPr>
-        <w:t xml:space="preserve">ANY </w:t>
-      </w:r>
-      <w:r>
-        <w:rPr>
-          <w:b/>
-          <w:bCs/>
-          <w:color w:val="FF0000"/>
-        </w:rPr>
-        <w:t>PUBLIC TELEPATHIC AUDIO STREAM</w:t>
-      </w:r>
-      <w:r>
-        <w:rPr>
-          <w:b/>
-          <w:bCs/>
-        </w:rPr>
-        <w:t>;</w:t>
-      </w:r>
-    </w:p>
-    <w:p>
-      <w:pPr>
-        <w:ind w:left="360"/>
-        <w:jc w:val="both"/>
-        <w:rPr>
-          <w:b/>
-          <w:bCs/>
-        </w:rPr>
-      </w:pPr>
-      <w:r>
-        <w:tab/>
-      </w:r>
-      <w:r>
-        <w:rPr>
-          <w:u w:val="single"/>
-        </w:rPr>
-        <w:t>PREVENTION SECURITY SYSTEM</w:t>
-      </w:r>
-      <w:r>
-        <w:t>:</w:t>
-      </w:r>
-      <w:r>
-        <w:t xml:space="preserve"> </w:t>
-      </w:r>
-      <w:r>
-        <w:rPr>
-          <w:b/>
-          <w:bCs/>
-          <w:color w:val="FF0000"/>
-        </w:rPr>
-        <w:t xml:space="preserve">ANY </w:t>
-      </w:r>
-      <w:r>
-        <w:rPr>
-          <w:b/>
-          <w:bCs/>
-          <w:color w:val="FF0000"/>
-        </w:rPr>
-        <w:t>PUBLIC TELEPATHIC MULTI-WAY AUDIO</w:t>
-      </w:r>
-      <w:r>
-        <w:rPr>
-          <w:b/>
-          <w:bCs/>
-        </w:rPr>
-        <w:t>;</w:t>
-      </w:r>
-    </w:p>
-    <w:p>
-      <w:pPr>
-        <w:ind w:left="360"/>
-        <w:jc w:val="both"/>
-        <w:rPr>
-          <w:b/>
-          <w:bCs/>
-        </w:rPr>
-      </w:pPr>
-      <w:r>
-        <w:tab/>
-      </w:r>
-      <w:r>
-        <w:rPr>
-          <w:u w:val="single"/>
-        </w:rPr>
-        <w:t>PREVENTION SECURITY SYSTEM</w:t>
-      </w:r>
-      <w:r>
-        <w:t>:</w:t>
-      </w:r>
-      <w:r>
-        <w:t xml:space="preserve"> </w:t>
-      </w:r>
-      <w:r>
-        <w:rPr>
-          <w:b/>
-          <w:bCs/>
-          <w:color w:val="FF0000"/>
-        </w:rPr>
-        <w:t xml:space="preserve">ANY </w:t>
-      </w:r>
-      <w:r>
-        <w:rPr>
-          <w:b/>
-          <w:bCs/>
-          <w:color w:val="FF0000"/>
-        </w:rPr>
-        <w:t>PUBLIC TELEPATHIC MULTI-WAY AUDIO STREAM</w:t>
-      </w:r>
-      <w:r>
-        <w:rPr>
-          <w:b/>
-          <w:bCs/>
-        </w:rPr>
-        <w:t>;</w:t>
-      </w:r>
-    </w:p>
-    <w:p>
-      <w:pPr>
-        <w:ind w:left="360"/>
-        <w:jc w:val="both"/>
-        <w:rPr>
-          <w:b/>
-          <w:bCs/>
-        </w:rPr>
-      </w:pPr>
-      <w:r>
-        <w:tab/>
-      </w:r>
-      <w:r>
-        <w:rPr>
-          <w:u w:val="single"/>
-        </w:rPr>
-        <w:t>PREVENTION SECURITY SYSTEM</w:t>
-      </w:r>
-      <w:r>
-        <w:t>:</w:t>
-      </w:r>
-      <w:r>
-        <w:t xml:space="preserve"> </w:t>
-      </w:r>
-      <w:r>
-        <w:rPr>
-          <w:b/>
-          <w:bCs/>
-          <w:color w:val="FF0000"/>
-        </w:rPr>
-        <w:t xml:space="preserve">ANY </w:t>
-      </w:r>
-      <w:r>
-        <w:rPr>
-          <w:b/>
-          <w:bCs/>
-          <w:color w:val="FF0000"/>
-        </w:rPr>
-        <w:t>PUBLIC TELEPATHIC PUBLIC AUDIO</w:t>
-      </w:r>
-      <w:r>
-        <w:rPr>
-          <w:b/>
-          <w:bCs/>
-        </w:rPr>
-        <w:t>;</w:t>
-      </w:r>
-    </w:p>
-    <w:p>
-      <w:pPr>
-        <w:ind w:left="360"/>
-        <w:jc w:val="both"/>
-        <w:rPr>
-          <w:b/>
-          <w:bCs/>
-        </w:rPr>
-      </w:pPr>
-      <w:r>
-        <w:tab/>
-      </w:r>
-      <w:r>
-        <w:rPr>
-          <w:u w:val="single"/>
-        </w:rPr>
-        <w:t>PREVENTION SECURITY SYSTEM</w:t>
-      </w:r>
-      <w:r>
-        <w:t>:</w:t>
-      </w:r>
-      <w:r>
-        <w:t xml:space="preserve"> </w:t>
-      </w:r>
-      <w:r>
-        <w:rPr>
-          <w:b/>
-          <w:bCs/>
-          <w:color w:val="FF0000"/>
-        </w:rPr>
-        <w:t xml:space="preserve">ANY </w:t>
-      </w:r>
-      <w:r>
-        <w:rPr>
-          <w:b/>
-          <w:bCs/>
-          <w:color w:val="FF0000"/>
-        </w:rPr>
-        <w:t>PUBLIC TELEPATHIC PUBLIC AUDIO STREAM</w:t>
-      </w:r>
-      <w:r>
-        <w:rPr>
-          <w:b/>
-          <w:bCs/>
-        </w:rPr>
-        <w:t>;</w:t>
-      </w:r>
-    </w:p>
-    <w:p>
-      <w:pPr>
-        <w:ind w:left="360"/>
-        <w:jc w:val="both"/>
-        <w:rPr>
-          <w:b/>
-          <w:bCs/>
-        </w:rPr>
-      </w:pPr>
-      <w:r>
-        <w:tab/>
-      </w:r>
-      <w:r>
-        <w:rPr>
-          <w:u w:val="single"/>
-        </w:rPr>
-        <w:t>PREVENTION SECURITY SYSTEM</w:t>
-      </w:r>
-      <w:r>
-        <w:t>:</w:t>
-      </w:r>
-      <w:r>
-        <w:t xml:space="preserve"> </w:t>
-      </w:r>
-      <w:r>
-        <w:rPr>
-          <w:b/>
-          <w:bCs/>
-          <w:color w:val="FF0000"/>
-        </w:rPr>
-        <w:t xml:space="preserve">ANY </w:t>
-      </w:r>
-      <w:r>
-        <w:rPr>
-          <w:b/>
-          <w:bCs/>
-          <w:color w:val="FF0000"/>
-        </w:rPr>
-        <w:t>PUBLIC TELEPATHIC THREE-WAY AUDIO</w:t>
-      </w:r>
-      <w:r>
-        <w:rPr>
-          <w:b/>
-          <w:bCs/>
-        </w:rPr>
-        <w:t>;</w:t>
-      </w:r>
-    </w:p>
-    <w:p>
-      <w:pPr>
-        <w:ind w:left="360"/>
-        <w:jc w:val="both"/>
-        <w:rPr>
-          <w:b/>
-          <w:bCs/>
-        </w:rPr>
-      </w:pPr>
-      <w:r>
-        <w:tab/>
-      </w:r>
-      <w:r>
-        <w:rPr>
-          <w:u w:val="single"/>
-        </w:rPr>
-        <w:t>PREVENTION SECURITY SYSTEM</w:t>
-      </w:r>
-      <w:r>
-        <w:t>:</w:t>
-      </w:r>
-      <w:r>
-        <w:t xml:space="preserve"> </w:t>
-      </w:r>
-      <w:r>
-        <w:rPr>
-          <w:b/>
-          <w:bCs/>
-          <w:color w:val="FF0000"/>
-        </w:rPr>
-        <w:t xml:space="preserve">ANY </w:t>
-      </w:r>
-      <w:r>
-        <w:rPr>
-          <w:b/>
-          <w:bCs/>
-          <w:color w:val="FF0000"/>
-        </w:rPr>
-        <w:t>PUBLIC TELEPATHIC THREE-WAY AUDIO STREAM</w:t>
-      </w:r>
-      <w:r>
-        <w:rPr>
-          <w:b/>
-          <w:bCs/>
-        </w:rPr>
-        <w:t>;</w:t>
-      </w:r>
-    </w:p>
-    <w:p>
-      <w:pPr>
-        <w:ind w:left="360"/>
-        <w:jc w:val="both"/>
-        <w:rPr>
-          <w:b/>
-          <w:bCs/>
-        </w:rPr>
-      </w:pPr>
-      <w:r>
-        <w:tab/>
-      </w:r>
-      <w:r>
-        <w:rPr>
-          <w:u w:val="single"/>
-        </w:rPr>
-        <w:t>PREVENTION SECURITY SYSTEM</w:t>
-      </w:r>
-      <w:r>
-        <w:t>:</w:t>
-      </w:r>
-      <w:r>
-        <w:t xml:space="preserve"> </w:t>
-      </w:r>
-      <w:r>
-        <w:rPr>
-          <w:b/>
-          <w:bCs/>
-          <w:color w:val="FF0000"/>
-        </w:rPr>
-        <w:t xml:space="preserve">ANY </w:t>
-      </w:r>
-      <w:r>
-        <w:rPr>
-          <w:b/>
-          <w:bCs/>
-          <w:color w:val="FF0000"/>
-        </w:rPr>
-        <w:t>PUBLIC TELEPATHIC TWO-WAY AUDIO</w:t>
-      </w:r>
-      <w:r>
-        <w:rPr>
-          <w:b/>
-          <w:bCs/>
-        </w:rPr>
-        <w:t>;</w:t>
-      </w:r>
-    </w:p>
-    <w:p>
-      <w:pPr>
-        <w:ind w:left="360"/>
-        <w:jc w:val="both"/>
-        <w:rPr>
-          <w:b/>
-          <w:bCs/>
-        </w:rPr>
-      </w:pPr>
-      <w:r>
-        <w:tab/>
-      </w:r>
-      <w:r>
-        <w:rPr>
-          <w:u w:val="single"/>
-        </w:rPr>
-        <w:t>PREVENTION SECURITY SYSTEM</w:t>
-      </w:r>
-      <w:r>
-        <w:t>:</w:t>
-      </w:r>
-      <w:r>
-        <w:t xml:space="preserve"> </w:t>
-      </w:r>
-      <w:r>
-        <w:rPr>
-          <w:b/>
-          <w:bCs/>
-          <w:color w:val="FF0000"/>
-        </w:rPr>
-        <w:t xml:space="preserve">ANY </w:t>
-      </w:r>
-      <w:r>
-        <w:rPr>
-          <w:b/>
-          <w:bCs/>
-          <w:color w:val="FF0000"/>
-        </w:rPr>
-        <w:t>PUBLIC TELEPATHIC TWO-WAY AUDIO STREAM</w:t>
-      </w:r>
-      <w:r>
-        <w:rPr>
-          <w:b/>
-          <w:bCs/>
-        </w:rPr>
-        <w:t>;</w:t>
-      </w:r>
-    </w:p>
-    <w:p>
-      <w:pPr>
-        <w:ind w:left="360"/>
-        <w:jc w:val="both"/>
-        <w:rPr>
-          <w:b/>
-          <w:bCs/>
-        </w:rPr>
-      </w:pPr>
-      <w:r>
-        <w:tab/>
-      </w:r>
-      <w:r>
-        <w:rPr>
-          <w:u w:val="single"/>
-        </w:rPr>
-        <w:t>PREVENTION SECURITY SYSTEM</w:t>
-      </w:r>
-      <w:r>
-        <w:t>:</w:t>
-      </w:r>
-      <w:r>
-        <w:t xml:space="preserve"> </w:t>
-      </w:r>
-      <w:r>
-        <w:rPr>
-          <w:b/>
-          <w:bCs/>
-          <w:color w:val="FF0000"/>
-        </w:rPr>
-        <w:t xml:space="preserve">ANY </w:t>
-      </w:r>
-      <w:r>
-        <w:rPr>
-          <w:b/>
-          <w:bCs/>
-          <w:color w:val="FF0000"/>
-        </w:rPr>
-        <w:t>SECRET SPEECH TECHNOLOGY</w:t>
-      </w:r>
-      <w:r>
-        <w:rPr>
-          <w:b/>
-          <w:bCs/>
-        </w:rPr>
-        <w:t>;</w:t>
-      </w:r>
-    </w:p>
-    <w:p>
-      <w:pPr>
-        <w:ind w:left="360"/>
-        <w:jc w:val="both"/>
-        <w:rPr>
-          <w:b/>
-          <w:bCs/>
-        </w:rPr>
-      </w:pPr>
-      <w:r>
-        <w:tab/>
-      </w:r>
-      <w:r>
-        <w:rPr>
-          <w:u w:val="single"/>
-        </w:rPr>
-        <w:t>PREVENTION SECURITY SYSTEM</w:t>
-      </w:r>
-      <w:r>
-        <w:t>:</w:t>
-      </w:r>
-      <w:r>
-        <w:t xml:space="preserve"> </w:t>
-      </w:r>
-      <w:r>
-        <w:rPr>
-          <w:b/>
-          <w:bCs/>
-          <w:color w:val="FF0000"/>
-        </w:rPr>
-        <w:t xml:space="preserve">ANY </w:t>
-      </w:r>
-      <w:r>
-        <w:rPr>
-          <w:b/>
-          <w:bCs/>
-          <w:color w:val="FF0000"/>
-        </w:rPr>
-        <w:t>SENSES CONTROL TECHNOLOGY</w:t>
-      </w:r>
-      <w:r>
-        <w:rPr>
-          <w:b/>
-          <w:bCs/>
-        </w:rPr>
-        <w:t>;</w:t>
-      </w:r>
-    </w:p>
-    <w:p>
-      <w:pPr>
-        <w:ind w:left="360"/>
-        <w:jc w:val="both"/>
-        <w:rPr>
-          <w:b/>
-          <w:bCs/>
-        </w:rPr>
-      </w:pPr>
-      <w:r>
-        <w:tab/>
-      </w:r>
-      <w:r>
-        <w:rPr>
-          <w:u w:val="single"/>
-        </w:rPr>
-        <w:t>PREVENTION SECURITY SYSTEM</w:t>
-      </w:r>
-      <w:r>
-        <w:t>:</w:t>
-      </w:r>
-      <w:r>
-        <w:t xml:space="preserve"> </w:t>
-      </w:r>
-      <w:r>
-        <w:rPr>
-          <w:b/>
-          <w:bCs/>
-          <w:color w:val="FF0000"/>
-        </w:rPr>
-        <w:t xml:space="preserve">ANY </w:t>
-      </w:r>
-      <w:r>
-        <w:rPr>
-          <w:b/>
-          <w:bCs/>
-          <w:color w:val="FF0000"/>
-        </w:rPr>
-        <w:t>SILENT SPEECH TECHNOLOGY</w:t>
-      </w:r>
-      <w:r>
-        <w:rPr>
-          <w:b/>
-          <w:bCs/>
-        </w:rPr>
-        <w:t>;</w:t>
-      </w:r>
-    </w:p>
-    <w:p>
-      <w:pPr>
-        <w:ind w:left="360"/>
-        <w:jc w:val="both"/>
-        <w:rPr>
-          <w:b/>
-          <w:bCs/>
-        </w:rPr>
-      </w:pPr>
-      <w:r>
-        <w:tab/>
-      </w:r>
-      <w:r>
-        <w:rPr>
-          <w:u w:val="single"/>
-        </w:rPr>
-        <w:t>PREVENTION SECURITY SYSTEM</w:t>
-      </w:r>
-      <w:r>
-        <w:t>:</w:t>
-      </w:r>
-      <w:r>
-        <w:t xml:space="preserve"> </w:t>
-      </w:r>
-      <w:r>
-        <w:rPr>
-          <w:b/>
-          <w:bCs/>
-          <w:color w:val="FF0000"/>
-        </w:rPr>
-        <w:t xml:space="preserve">ANY </w:t>
-      </w:r>
-      <w:r>
-        <w:rPr>
-          <w:b/>
-          <w:bCs/>
-          <w:color w:val="FF0000"/>
-        </w:rPr>
-        <w:t>SMELLSENSE TECHNOLOGY</w:t>
-      </w:r>
-      <w:r>
-        <w:rPr>
-          <w:b/>
-          <w:bCs/>
-        </w:rPr>
-        <w:t>;</w:t>
-      </w:r>
-    </w:p>
-    <w:p>
-      <w:pPr>
-        <w:ind w:left="360"/>
-        <w:jc w:val="both"/>
-        <w:rPr>
-          <w:b/>
-          <w:bCs/>
-        </w:rPr>
-      </w:pPr>
-      <w:r>
-        <w:tab/>
-      </w:r>
-      <w:r>
-        <w:rPr>
-          <w:u w:val="single"/>
-        </w:rPr>
-        <w:t>PREVENTION SECURITY SYSTEM</w:t>
-      </w:r>
-      <w:r>
-        <w:t>:</w:t>
-      </w:r>
-      <w:r>
-        <w:t xml:space="preserve"> </w:t>
-      </w:r>
-      <w:r>
-        <w:rPr>
-          <w:b/>
-          <w:bCs/>
-          <w:color w:val="FF0000"/>
-        </w:rPr>
-        <w:t xml:space="preserve">ANY </w:t>
-      </w:r>
-      <w:r>
-        <w:rPr>
-          <w:b/>
-          <w:bCs/>
-          <w:color w:val="FF0000"/>
-        </w:rPr>
-        <w:t>SUBLIMINAL AUDIO TECHNOLOGY</w:t>
-      </w:r>
-      <w:r>
-        <w:rPr>
-          <w:b/>
-          <w:bCs/>
-        </w:rPr>
-        <w:t>;</w:t>
-      </w:r>
-    </w:p>
-    <w:p>
-      <w:pPr>
-        <w:ind w:left="360"/>
-        <w:jc w:val="both"/>
-        <w:rPr>
-          <w:b/>
-          <w:bCs/>
-        </w:rPr>
-      </w:pPr>
-      <w:r>
-        <w:lastRenderedPageBreak/>
-        <w:tab/>
-      </w:r>
-      <w:r>
-        <w:rPr>
-          <w:u w:val="single"/>
-        </w:rPr>
-        <w:t>PREVENTION SECURITY SYSTEM</w:t>
-      </w:r>
-      <w:r>
-        <w:t>:</w:t>
-      </w:r>
-      <w:r>
-        <w:t xml:space="preserve"> </w:t>
-      </w:r>
-      <w:r>
-        <w:rPr>
-          <w:b/>
-          <w:bCs/>
-          <w:color w:val="FF0000"/>
-        </w:rPr>
-        <w:t xml:space="preserve">ANY </w:t>
-      </w:r>
-      <w:r>
-        <w:rPr>
-          <w:b/>
-          <w:bCs/>
-          <w:color w:val="FF0000"/>
-        </w:rPr>
-        <w:t>SUBLIMINAL SPEECH TECHNOLOGY</w:t>
-      </w:r>
-      <w:r>
-        <w:rPr>
-          <w:b/>
-          <w:bCs/>
-        </w:rPr>
-        <w:t>;</w:t>
-      </w:r>
-    </w:p>
-    <w:p>
-      <w:pPr>
-        <w:ind w:left="360"/>
-        <w:jc w:val="both"/>
-        <w:rPr>
-          <w:b/>
-          <w:bCs/>
-        </w:rPr>
-      </w:pPr>
-      <w:r>
-        <w:tab/>
-      </w:r>
-      <w:r>
-        <w:rPr>
-          <w:u w:val="single"/>
-        </w:rPr>
-        <w:t>PREVENTION SECURITY SYSTEM</w:t>
-      </w:r>
-      <w:r>
-        <w:t>:</w:t>
-      </w:r>
-      <w:r>
-        <w:t xml:space="preserve"> </w:t>
-      </w:r>
-      <w:r>
-        <w:rPr>
-          <w:b/>
-          <w:bCs/>
-          <w:color w:val="FF0000"/>
-        </w:rPr>
-        <w:t xml:space="preserve">ANY </w:t>
-      </w:r>
-      <w:r>
-        <w:rPr>
-          <w:b/>
-          <w:bCs/>
-          <w:color w:val="FF0000"/>
-        </w:rPr>
-        <w:t>SUBLIMINAL MIND CONTROL TECHNOLOGY</w:t>
-      </w:r>
-      <w:r>
-        <w:rPr>
-          <w:b/>
-          <w:bCs/>
-        </w:rPr>
-        <w:t>;</w:t>
-      </w:r>
-    </w:p>
-    <w:p>
-      <w:pPr>
-        <w:ind w:left="360"/>
-        <w:jc w:val="both"/>
-        <w:rPr>
-          <w:b/>
-          <w:bCs/>
-        </w:rPr>
-      </w:pPr>
-      <w:r>
-        <w:tab/>
-      </w:r>
-      <w:r>
-        <w:rPr>
-          <w:u w:val="single"/>
-        </w:rPr>
-        <w:t>PREVENTION SECURITY SYSTEM</w:t>
-      </w:r>
-      <w:r>
-        <w:t>:</w:t>
-      </w:r>
-      <w:r>
-        <w:t xml:space="preserve"> </w:t>
-      </w:r>
-      <w:r>
-        <w:rPr>
-          <w:b/>
-          <w:bCs/>
-          <w:color w:val="FF0000"/>
-        </w:rPr>
-        <w:t xml:space="preserve">ANY </w:t>
-      </w:r>
-      <w:r>
-        <w:rPr>
-          <w:b/>
-          <w:bCs/>
-          <w:color w:val="FF0000"/>
-        </w:rPr>
-        <w:t>SUBLIMINAL MIND CONTROL COMMAND TECHNOLOGY</w:t>
-      </w:r>
-      <w:r>
-        <w:rPr>
-          <w:b/>
-          <w:bCs/>
-        </w:rPr>
-        <w:t>;</w:t>
-      </w:r>
-    </w:p>
-    <w:p>
-      <w:pPr>
-        <w:ind w:left="360"/>
-        <w:jc w:val="both"/>
-        <w:rPr>
-          <w:b/>
-          <w:bCs/>
-        </w:rPr>
-      </w:pPr>
-      <w:r>
-        <w:tab/>
-      </w:r>
-      <w:r>
-        <w:rPr>
-          <w:u w:val="single"/>
-        </w:rPr>
-        <w:t>PREVENTION SECURITY SYSTEM</w:t>
-      </w:r>
-      <w:r>
-        <w:t>:</w:t>
-      </w:r>
-      <w:r>
-        <w:t xml:space="preserve"> </w:t>
-      </w:r>
-      <w:r>
-        <w:rPr>
-          <w:b/>
-          <w:bCs/>
-          <w:color w:val="FF0000"/>
-        </w:rPr>
-        <w:t xml:space="preserve">ANY </w:t>
-      </w:r>
-      <w:r>
-        <w:rPr>
-          <w:b/>
-          <w:bCs/>
-          <w:color w:val="FF0000"/>
-        </w:rPr>
-        <w:t>SYNTHETIC TELEPATHY</w:t>
-      </w:r>
-      <w:r>
-        <w:rPr>
-          <w:b/>
-          <w:bCs/>
-        </w:rPr>
-        <w:t>;</w:t>
-      </w:r>
-    </w:p>
-    <w:p>
-      <w:pPr>
-        <w:ind w:left="360"/>
-        <w:jc w:val="both"/>
-        <w:rPr>
-          <w:b/>
-          <w:bCs/>
-        </w:rPr>
-      </w:pPr>
-      <w:r>
-        <w:tab/>
-      </w:r>
-      <w:r>
-        <w:rPr>
-          <w:u w:val="single"/>
-        </w:rPr>
-        <w:t>PREVENTION SECURITY SYSTEM</w:t>
-      </w:r>
-      <w:r>
-        <w:t>:</w:t>
-      </w:r>
-      <w:r>
-        <w:t xml:space="preserve"> </w:t>
-      </w:r>
-      <w:r>
-        <w:rPr>
-          <w:b/>
-          <w:bCs/>
-          <w:color w:val="FF0000"/>
-        </w:rPr>
-        <w:t xml:space="preserve">ANY </w:t>
-      </w:r>
-      <w:r>
-        <w:rPr>
-          <w:b/>
-          <w:bCs/>
-          <w:color w:val="FF0000"/>
-        </w:rPr>
-        <w:t>THOUGHT</w:t>
-      </w:r>
-      <w:r>
-        <w:rPr>
-          <w:b/>
-          <w:bCs/>
-          <w:color w:val="FF0000"/>
-        </w:rPr>
-        <w:t xml:space="preserve"> AUGMENTATION </w:t>
+        <w:t xml:space="preserve">THOUGHT AUGMENTATION </w:t>
       </w:r>
       <w:proofErr w:type="gramStart"/>
       <w:r>

</xml_diff>